<commit_message>
Getting order in folders
</commit_message>
<xml_diff>
--- a/Modules/3_MCP4725_DAC/Описание.docx
+++ b/Modules/3_MCP4725_DAC/Описание.docx
@@ -85,6 +85,330 @@
         <w:t xml:space="preserve"> </w:t>
       </w:r>
     </w:p>
+    <w:p/>
+    <w:p>
+      <w:r>
+        <w:t>Описание от Богдана</w:t>
+      </w:r>
+    </w:p>
+    <w:p>
+      <w:pPr>
+        <w:rPr>
+          <w:rFonts w:ascii="Times New Roman" w:hAnsi="Times New Roman" w:cs="Times New Roman"/>
+          <w:sz w:val="28"/>
+          <w:szCs w:val="28"/>
+        </w:rPr>
+      </w:pPr>
+      <w:r>
+        <w:rPr>
+          <w:rFonts w:ascii="Times New Roman" w:hAnsi="Times New Roman" w:cs="Times New Roman"/>
+          <w:sz w:val="28"/>
+          <w:szCs w:val="28"/>
+        </w:rPr>
+        <w:t>ЦАП MCP4725:</w:t>
+      </w:r>
+    </w:p>
+    <w:p>
+      <w:pPr>
+        <w:rPr>
+          <w:rFonts w:ascii="Times New Roman" w:hAnsi="Times New Roman" w:cs="Times New Roman"/>
+          <w:sz w:val="28"/>
+          <w:szCs w:val="28"/>
+        </w:rPr>
+      </w:pPr>
+      <w:r>
+        <w:rPr>
+          <w:rFonts w:ascii="Times New Roman" w:hAnsi="Times New Roman" w:cs="Times New Roman"/>
+          <w:sz w:val="28"/>
+          <w:szCs w:val="28"/>
+        </w:rPr>
+        <w:t xml:space="preserve">Генерация аналогового сигнала (1V, через 2 секунды - 2V и т.д.) - проверено </w:t>
+      </w:r>
+      <w:proofErr w:type="spellStart"/>
+      <w:r>
+        <w:rPr>
+          <w:rFonts w:ascii="Times New Roman" w:hAnsi="Times New Roman" w:cs="Times New Roman"/>
+          <w:sz w:val="28"/>
+          <w:szCs w:val="28"/>
+        </w:rPr>
+        <w:t>мультиметром</w:t>
+      </w:r>
+      <w:proofErr w:type="spellEnd"/>
+      <w:r>
+        <w:rPr>
+          <w:rFonts w:ascii="Times New Roman" w:hAnsi="Times New Roman" w:cs="Times New Roman"/>
+          <w:sz w:val="28"/>
+          <w:szCs w:val="28"/>
+        </w:rPr>
+        <w:t xml:space="preserve"> и осциллографом. Скетч в папке Test_DAC_MCP4725. </w:t>
+      </w:r>
+      <w:r>
+        <w:rPr>
+          <w:rFonts w:ascii="Times New Roman" w:hAnsi="Times New Roman" w:cs="Times New Roman"/>
+          <w:sz w:val="28"/>
+          <w:szCs w:val="28"/>
+        </w:rPr>
+        <w:t>Источник</w:t>
+      </w:r>
+      <w:r>
+        <w:rPr>
+          <w:rFonts w:ascii="Times New Roman" w:hAnsi="Times New Roman" w:cs="Times New Roman"/>
+          <w:sz w:val="28"/>
+          <w:szCs w:val="28"/>
+        </w:rPr>
+        <w:t xml:space="preserve">: </w:t>
+      </w:r>
+      <w:hyperlink r:id="rId5" w:history="1">
+        <w:r>
+          <w:rPr>
+            <w:rStyle w:val="a3"/>
+            <w:rFonts w:ascii="Times New Roman" w:hAnsi="Times New Roman" w:cs="Times New Roman"/>
+            <w:sz w:val="28"/>
+            <w:szCs w:val="28"/>
+            <w:lang w:val="en-US"/>
+          </w:rPr>
+          <w:t>https</w:t>
+        </w:r>
+        <w:r>
+          <w:rPr>
+            <w:rStyle w:val="a3"/>
+            <w:rFonts w:ascii="Times New Roman" w:hAnsi="Times New Roman" w:cs="Times New Roman"/>
+            <w:sz w:val="28"/>
+            <w:szCs w:val="28"/>
+          </w:rPr>
+          <w:t>://</w:t>
+        </w:r>
+        <w:r>
+          <w:rPr>
+            <w:rStyle w:val="a3"/>
+            <w:rFonts w:ascii="Times New Roman" w:hAnsi="Times New Roman" w:cs="Times New Roman"/>
+            <w:sz w:val="28"/>
+            <w:szCs w:val="28"/>
+            <w:lang w:val="en-US"/>
+          </w:rPr>
+          <w:t>how</w:t>
+        </w:r>
+        <w:r>
+          <w:rPr>
+            <w:rStyle w:val="a3"/>
+            <w:rFonts w:ascii="Times New Roman" w:hAnsi="Times New Roman" w:cs="Times New Roman"/>
+            <w:sz w:val="28"/>
+            <w:szCs w:val="28"/>
+          </w:rPr>
+          <w:t>2</w:t>
+        </w:r>
+        <w:r>
+          <w:rPr>
+            <w:rStyle w:val="a3"/>
+            <w:rFonts w:ascii="Times New Roman" w:hAnsi="Times New Roman" w:cs="Times New Roman"/>
+            <w:sz w:val="28"/>
+            <w:szCs w:val="28"/>
+            <w:lang w:val="en-US"/>
+          </w:rPr>
+          <w:t>electronics</w:t>
+        </w:r>
+        <w:r>
+          <w:rPr>
+            <w:rStyle w:val="a3"/>
+            <w:rFonts w:ascii="Times New Roman" w:hAnsi="Times New Roman" w:cs="Times New Roman"/>
+            <w:sz w:val="28"/>
+            <w:szCs w:val="28"/>
+          </w:rPr>
+          <w:t>.</w:t>
+        </w:r>
+        <w:r>
+          <w:rPr>
+            <w:rStyle w:val="a3"/>
+            <w:rFonts w:ascii="Times New Roman" w:hAnsi="Times New Roman" w:cs="Times New Roman"/>
+            <w:sz w:val="28"/>
+            <w:szCs w:val="28"/>
+            <w:lang w:val="en-US"/>
+          </w:rPr>
+          <w:t>com</w:t>
+        </w:r>
+        <w:r>
+          <w:rPr>
+            <w:rStyle w:val="a3"/>
+            <w:rFonts w:ascii="Times New Roman" w:hAnsi="Times New Roman" w:cs="Times New Roman"/>
+            <w:sz w:val="28"/>
+            <w:szCs w:val="28"/>
+          </w:rPr>
+          <w:t>/</w:t>
+        </w:r>
+        <w:r>
+          <w:rPr>
+            <w:rStyle w:val="a3"/>
+            <w:rFonts w:ascii="Times New Roman" w:hAnsi="Times New Roman" w:cs="Times New Roman"/>
+            <w:sz w:val="28"/>
+            <w:szCs w:val="28"/>
+            <w:lang w:val="en-US"/>
+          </w:rPr>
+          <w:t>how</w:t>
+        </w:r>
+        <w:r>
+          <w:rPr>
+            <w:rStyle w:val="a3"/>
+            <w:rFonts w:ascii="Times New Roman" w:hAnsi="Times New Roman" w:cs="Times New Roman"/>
+            <w:sz w:val="28"/>
+            <w:szCs w:val="28"/>
+          </w:rPr>
+          <w:t>-</w:t>
+        </w:r>
+        <w:r>
+          <w:rPr>
+            <w:rStyle w:val="a3"/>
+            <w:rFonts w:ascii="Times New Roman" w:hAnsi="Times New Roman" w:cs="Times New Roman"/>
+            <w:sz w:val="28"/>
+            <w:szCs w:val="28"/>
+            <w:lang w:val="en-US"/>
+          </w:rPr>
+          <w:t>to</w:t>
+        </w:r>
+        <w:r>
+          <w:rPr>
+            <w:rStyle w:val="a3"/>
+            <w:rFonts w:ascii="Times New Roman" w:hAnsi="Times New Roman" w:cs="Times New Roman"/>
+            <w:sz w:val="28"/>
+            <w:szCs w:val="28"/>
+          </w:rPr>
+          <w:t>-</w:t>
+        </w:r>
+        <w:r>
+          <w:rPr>
+            <w:rStyle w:val="a3"/>
+            <w:rFonts w:ascii="Times New Roman" w:hAnsi="Times New Roman" w:cs="Times New Roman"/>
+            <w:sz w:val="28"/>
+            <w:szCs w:val="28"/>
+            <w:lang w:val="en-US"/>
+          </w:rPr>
+          <w:t>use</w:t>
+        </w:r>
+        <w:r>
+          <w:rPr>
+            <w:rStyle w:val="a3"/>
+            <w:rFonts w:ascii="Times New Roman" w:hAnsi="Times New Roman" w:cs="Times New Roman"/>
+            <w:sz w:val="28"/>
+            <w:szCs w:val="28"/>
+          </w:rPr>
+          <w:t>-</w:t>
+        </w:r>
+        <w:r>
+          <w:rPr>
+            <w:rStyle w:val="a3"/>
+            <w:rFonts w:ascii="Times New Roman" w:hAnsi="Times New Roman" w:cs="Times New Roman"/>
+            <w:sz w:val="28"/>
+            <w:szCs w:val="28"/>
+            <w:lang w:val="en-US"/>
+          </w:rPr>
+          <w:t>mcp</w:t>
+        </w:r>
+        <w:r>
+          <w:rPr>
+            <w:rStyle w:val="a3"/>
+            <w:rFonts w:ascii="Times New Roman" w:hAnsi="Times New Roman" w:cs="Times New Roman"/>
+            <w:sz w:val="28"/>
+            <w:szCs w:val="28"/>
+          </w:rPr>
+          <w:t>4725-12-</w:t>
+        </w:r>
+        <w:r>
+          <w:rPr>
+            <w:rStyle w:val="a3"/>
+            <w:rFonts w:ascii="Times New Roman" w:hAnsi="Times New Roman" w:cs="Times New Roman"/>
+            <w:sz w:val="28"/>
+            <w:szCs w:val="28"/>
+            <w:lang w:val="en-US"/>
+          </w:rPr>
+          <w:t>bit</w:t>
+        </w:r>
+        <w:r>
+          <w:rPr>
+            <w:rStyle w:val="a3"/>
+            <w:rFonts w:ascii="Times New Roman" w:hAnsi="Times New Roman" w:cs="Times New Roman"/>
+            <w:sz w:val="28"/>
+            <w:szCs w:val="28"/>
+          </w:rPr>
+          <w:t>-</w:t>
+        </w:r>
+        <w:r>
+          <w:rPr>
+            <w:rStyle w:val="a3"/>
+            <w:rFonts w:ascii="Times New Roman" w:hAnsi="Times New Roman" w:cs="Times New Roman"/>
+            <w:sz w:val="28"/>
+            <w:szCs w:val="28"/>
+            <w:lang w:val="en-US"/>
+          </w:rPr>
+          <w:t>dac</w:t>
+        </w:r>
+        <w:r>
+          <w:rPr>
+            <w:rStyle w:val="a3"/>
+            <w:rFonts w:ascii="Times New Roman" w:hAnsi="Times New Roman" w:cs="Times New Roman"/>
+            <w:sz w:val="28"/>
+            <w:szCs w:val="28"/>
+          </w:rPr>
+          <w:t>-</w:t>
+        </w:r>
+        <w:r>
+          <w:rPr>
+            <w:rStyle w:val="a3"/>
+            <w:rFonts w:ascii="Times New Roman" w:hAnsi="Times New Roman" w:cs="Times New Roman"/>
+            <w:sz w:val="28"/>
+            <w:szCs w:val="28"/>
+            <w:lang w:val="en-US"/>
+          </w:rPr>
+          <w:t>module</w:t>
+        </w:r>
+        <w:r>
+          <w:rPr>
+            <w:rStyle w:val="a3"/>
+            <w:rFonts w:ascii="Times New Roman" w:hAnsi="Times New Roman" w:cs="Times New Roman"/>
+            <w:sz w:val="28"/>
+            <w:szCs w:val="28"/>
+          </w:rPr>
+          <w:t>-</w:t>
+        </w:r>
+        <w:r>
+          <w:rPr>
+            <w:rStyle w:val="a3"/>
+            <w:rFonts w:ascii="Times New Roman" w:hAnsi="Times New Roman" w:cs="Times New Roman"/>
+            <w:sz w:val="28"/>
+            <w:szCs w:val="28"/>
+            <w:lang w:val="en-US"/>
+          </w:rPr>
+          <w:t>with</w:t>
+        </w:r>
+        <w:r>
+          <w:rPr>
+            <w:rStyle w:val="a3"/>
+            <w:rFonts w:ascii="Times New Roman" w:hAnsi="Times New Roman" w:cs="Times New Roman"/>
+            <w:sz w:val="28"/>
+            <w:szCs w:val="28"/>
+          </w:rPr>
+          <w:t>-</w:t>
+        </w:r>
+        <w:r>
+          <w:rPr>
+            <w:rStyle w:val="a3"/>
+            <w:rFonts w:ascii="Times New Roman" w:hAnsi="Times New Roman" w:cs="Times New Roman"/>
+            <w:sz w:val="28"/>
+            <w:szCs w:val="28"/>
+            <w:lang w:val="en-US"/>
+          </w:rPr>
+          <w:t>arduino</w:t>
+        </w:r>
+        <w:r>
+          <w:rPr>
+            <w:rStyle w:val="a3"/>
+            <w:rFonts w:ascii="Times New Roman" w:hAnsi="Times New Roman" w:cs="Times New Roman"/>
+            <w:sz w:val="28"/>
+            <w:szCs w:val="28"/>
+          </w:rPr>
+          <w:t>/</w:t>
+        </w:r>
+      </w:hyperlink>
+    </w:p>
+    <w:p/>
     <w:sectPr>
       <w:pgSz w:w="11906" w:h="16838"/>
       <w:pgMar w:top="1134" w:right="850" w:bottom="1134" w:left="1701" w:header="708" w:footer="708" w:gutter="0"/>
@@ -254,6 +578,7 @@
   <w:style w:type="paragraph" w:default="1" w:styleId="a">
     <w:name w:val="Normal"/>
     <w:qFormat/>
+    <w:rsid w:val="00255417"/>
   </w:style>
   <w:style w:type="character" w:default="1" w:styleId="a0">
     <w:name w:val="Default Paragraph Font"/>

</xml_diff>